<commit_message>
fugas de memoria arregladas con el valgrind
</commit_message>
<xml_diff>
--- a/lab2.docx
+++ b/lab2.docx
@@ -102,7 +102,15 @@
         <w:t>El puntero no apunta a ninguna dirección</w:t>
       </w:r>
       <w:r>
-        <w:t xml:space="preserve"> (null)</w:t>
+        <w:t xml:space="preserve"> (</w:t>
+      </w:r>
+      <w:proofErr w:type="spellStart"/>
+      <w:r>
+        <w:t>null</w:t>
+      </w:r>
+      <w:proofErr w:type="spellEnd"/>
+      <w:r>
+        <w:t>)</w:t>
       </w:r>
       <w:r>
         <w:t>, al intentar poner un valor en ninguna dirección se obtiene un error.</w:t>
@@ -158,14 +166,59 @@
     </w:p>
     <w:p/>
     <w:p>
-      <w:r>
-        <w:t>Gdb muestra la línea de código que ocasionó el segmentation fault. Y una dirección que creo que es la dirección en memoria de esa línea de código en el segmento code del ad</w:t>
+      <w:proofErr w:type="spellStart"/>
+      <w:r>
+        <w:t>Gdb</w:t>
+      </w:r>
+      <w:proofErr w:type="spellEnd"/>
+      <w:r>
+        <w:t xml:space="preserve"> muestra la línea de código que ocasionó el </w:t>
+      </w:r>
+      <w:proofErr w:type="spellStart"/>
+      <w:r>
+        <w:t>segmentation</w:t>
+      </w:r>
+      <w:proofErr w:type="spellEnd"/>
+      <w:r>
+        <w:t xml:space="preserve"> </w:t>
+      </w:r>
+      <w:proofErr w:type="spellStart"/>
+      <w:r>
+        <w:t>fault</w:t>
+      </w:r>
+      <w:proofErr w:type="spellEnd"/>
+      <w:r>
+        <w:t xml:space="preserve">. Y una dirección que creo que es la dirección en memoria de esa línea de código en el segmento </w:t>
+      </w:r>
+      <w:proofErr w:type="spellStart"/>
+      <w:r>
+        <w:t>code</w:t>
+      </w:r>
+      <w:proofErr w:type="spellEnd"/>
+      <w:r>
+        <w:t xml:space="preserve"> del </w:t>
+      </w:r>
+      <w:proofErr w:type="spellStart"/>
+      <w:r>
+        <w:t>ad</w:t>
       </w:r>
       <w:r>
         <w:t>d</w:t>
       </w:r>
       <w:r>
-        <w:t>ress space de ese proceso.</w:t>
+        <w:t>ress</w:t>
+      </w:r>
+      <w:proofErr w:type="spellEnd"/>
+      <w:r>
+        <w:t xml:space="preserve"> </w:t>
+      </w:r>
+      <w:proofErr w:type="spellStart"/>
+      <w:r>
+        <w:t>space</w:t>
+      </w:r>
+      <w:proofErr w:type="spellEnd"/>
+      <w:r>
+        <w:t xml:space="preserve"> de ese proceso.</w:t>
       </w:r>
     </w:p>
     <w:p/>
@@ -225,7 +278,15 @@
     <w:p/>
     <w:p>
       <w:r>
-        <w:t xml:space="preserve">Dice: Escritura invalida de tamaño 4 (¿bytes por tratarse de un int?) dentro de la función main en la línea 9 del código. Luego da un detalle del error como la dirección a la que se intentó escribir y dice que no está en la pila ni en el heap </w:t>
+        <w:t xml:space="preserve">Dice: Escritura invalida de tamaño 4 (¿bytes por tratarse de un int?) dentro de la función main en la línea 9 del código. Luego da un detalle del error como la dirección a la que se intentó escribir y dice que no está en la pila ni en el </w:t>
+      </w:r>
+      <w:proofErr w:type="spellStart"/>
+      <w:r>
+        <w:t>heap</w:t>
+      </w:r>
+      <w:proofErr w:type="spellEnd"/>
+      <w:r>
+        <w:t xml:space="preserve"> </w:t>
       </w:r>
       <w:r>
         <w:t>ni</w:t>
@@ -236,7 +297,15 @@
     </w:p>
     <w:p>
       <w:r>
-        <w:t>Se perdieron 0 bytes porque no se usó memoria dinámica y todos los bloques del heap están libres para ese proceso y no es posible una fuga.</w:t>
+        <w:t xml:space="preserve">Se perdieron 0 bytes porque no se usó memoria dinámica y todos los bloques del </w:t>
+      </w:r>
+      <w:proofErr w:type="spellStart"/>
+      <w:r>
+        <w:t>heap</w:t>
+      </w:r>
+      <w:proofErr w:type="spellEnd"/>
+      <w:r>
+        <w:t xml:space="preserve"> están libres para ese proceso y no es posible una fuga.</w:t>
       </w:r>
     </w:p>
     <w:p/>
@@ -392,10 +461,26 @@
     <w:p/>
     <w:p>
       <w:r>
-        <w:t>Nos dice que se perdieron 10 bytes en una función malloc de la librería dentro del main,</w:t>
-      </w:r>
-      <w:r>
-        <w:t xml:space="preserve"> y ese malloc está en la línea 8.</w:t>
+        <w:t xml:space="preserve">Nos dice que se perdieron 10 bytes en una función </w:t>
+      </w:r>
+      <w:proofErr w:type="spellStart"/>
+      <w:r>
+        <w:t>malloc</w:t>
+      </w:r>
+      <w:proofErr w:type="spellEnd"/>
+      <w:r>
+        <w:t xml:space="preserve"> de la librería dentro del main,</w:t>
+      </w:r>
+      <w:r>
+        <w:t xml:space="preserve"> y ese </w:t>
+      </w:r>
+      <w:proofErr w:type="spellStart"/>
+      <w:r>
+        <w:t>malloc</w:t>
+      </w:r>
+      <w:proofErr w:type="spellEnd"/>
+      <w:r>
+        <w:t xml:space="preserve"> está en la línea 8.</w:t>
       </w:r>
     </w:p>
     <w:p/>
@@ -498,7 +583,31 @@
     <w:p/>
     <w:p>
       <w:r>
-        <w:t>No pasa nada!. Esperaba un segmentation fault o algún error.</w:t>
+        <w:t xml:space="preserve">No pasa </w:t>
+      </w:r>
+      <w:proofErr w:type="gramStart"/>
+      <w:r>
+        <w:t>nada!.</w:t>
+      </w:r>
+      <w:proofErr w:type="gramEnd"/>
+      <w:r>
+        <w:t xml:space="preserve"> Esperaba un </w:t>
+      </w:r>
+      <w:proofErr w:type="spellStart"/>
+      <w:r>
+        <w:t>segmentation</w:t>
+      </w:r>
+      <w:proofErr w:type="spellEnd"/>
+      <w:r>
+        <w:t xml:space="preserve"> </w:t>
+      </w:r>
+      <w:proofErr w:type="spellStart"/>
+      <w:r>
+        <w:t>fault</w:t>
+      </w:r>
+      <w:proofErr w:type="spellEnd"/>
+      <w:r>
+        <w:t xml:space="preserve"> o algún error.</w:t>
       </w:r>
     </w:p>
     <w:p>
@@ -561,16 +670,69 @@
         <w:t xml:space="preserve"> la línea 9 del main,</w:t>
       </w:r>
       <w:r>
-        <w:t xml:space="preserve"> y que se perdieron 400 bytes reservados con un malloc en la línea 8 del main.</w:t>
-      </w:r>
-    </w:p>
-    <w:p>
-      <w:r>
-        <w:t>El programa no es correcto porque se está intentando acceder a la posición 100 de un array que solo llega hasta la posición 99. Creo que no lanzó un segmentation fault porque la memoria que está después de la posición 99 del array data, sigue siendo parte del address space de ese mismo proceso</w:t>
-      </w:r>
-      <w:r>
-        <w:t>, porque cuando uno intenta acceder a la posición 100 mil de ese vector ahí si salta un segmentation fault</w:t>
-      </w:r>
+        <w:t xml:space="preserve"> y que se perdieron 400 bytes reservados con un </w:t>
+      </w:r>
+      <w:proofErr w:type="spellStart"/>
+      <w:r>
+        <w:t>malloc</w:t>
+      </w:r>
+      <w:proofErr w:type="spellEnd"/>
+      <w:r>
+        <w:t xml:space="preserve"> en la línea 8 del main.</w:t>
+      </w:r>
+    </w:p>
+    <w:p>
+      <w:r>
+        <w:t xml:space="preserve">El programa no es correcto porque se está intentando acceder a la posición 100 de un array que solo llega hasta la posición 99. Creo que no lanzó un </w:t>
+      </w:r>
+      <w:proofErr w:type="spellStart"/>
+      <w:r>
+        <w:t>segmentation</w:t>
+      </w:r>
+      <w:proofErr w:type="spellEnd"/>
+      <w:r>
+        <w:t xml:space="preserve"> </w:t>
+      </w:r>
+      <w:proofErr w:type="spellStart"/>
+      <w:r>
+        <w:t>fault</w:t>
+      </w:r>
+      <w:proofErr w:type="spellEnd"/>
+      <w:r>
+        <w:t xml:space="preserve"> porque la memoria que está después de la posición 99 del array data, sigue siendo parte del </w:t>
+      </w:r>
+      <w:proofErr w:type="spellStart"/>
+      <w:r>
+        <w:t>address</w:t>
+      </w:r>
+      <w:proofErr w:type="spellEnd"/>
+      <w:r>
+        <w:t xml:space="preserve"> </w:t>
+      </w:r>
+      <w:proofErr w:type="spellStart"/>
+      <w:r>
+        <w:t>space</w:t>
+      </w:r>
+      <w:proofErr w:type="spellEnd"/>
+      <w:r>
+        <w:t xml:space="preserve"> de ese mismo proceso</w:t>
+      </w:r>
+      <w:r>
+        <w:t xml:space="preserve">, porque cuando uno intenta acceder a la posición 100 mil de ese vector ahí si salta un </w:t>
+      </w:r>
+      <w:proofErr w:type="spellStart"/>
+      <w:r>
+        <w:t>segmentation</w:t>
+      </w:r>
+      <w:proofErr w:type="spellEnd"/>
+      <w:r>
+        <w:t xml:space="preserve"> </w:t>
+      </w:r>
+      <w:proofErr w:type="spellStart"/>
+      <w:r>
+        <w:t>fault</w:t>
+      </w:r>
+      <w:proofErr w:type="spellEnd"/>
       <w:r>
         <w:t>.</w:t>
       </w:r>
@@ -819,7 +981,15 @@
         <w:t xml:space="preserve"> y que está accediendo a 8 bytes del comienzo de un bloque de 400 bytes liberados</w:t>
       </w:r>
       <w:r>
-        <w:t>. No hay fuga de memoria, pero si presenta informacion sobre el heap.</w:t>
+        <w:t xml:space="preserve">. No hay fuga de memoria, pero si presenta informacion sobre el </w:t>
+      </w:r>
+      <w:proofErr w:type="spellStart"/>
+      <w:r>
+        <w:t>heap</w:t>
+      </w:r>
+      <w:proofErr w:type="spellEnd"/>
+      <w:r>
+        <w:t>.</w:t>
       </w:r>
     </w:p>
     <w:p/>
@@ -1048,6 +1218,9 @@
     </w:p>
     <w:p>
       <w:r>
+        <w:rPr>
+          <w:noProof/>
+        </w:rPr>
         <w:drawing>
           <wp:inline distT="0" distB="0" distL="0" distR="0" wp14:anchorId="3068F545" wp14:editId="75806C1D">
             <wp:extent cx="2707614" cy="2009775"/>
@@ -1087,6 +1260,9 @@
     </w:p>
     <w:p>
       <w:r>
+        <w:rPr>
+          <w:noProof/>
+        </w:rPr>
         <w:lastRenderedPageBreak/>
         <w:drawing>
           <wp:inline distT="0" distB="0" distL="0" distR="0" wp14:anchorId="25365FD2" wp14:editId="3206C10C">
@@ -1128,11 +1304,22 @@
     <w:p/>
     <w:p>
       <w:r>
-        <w:t>El programa imprime el numero de puestos reservados en memoria dinámica. Así que para 81 datos la salida es la siguiente:</w:t>
-      </w:r>
-    </w:p>
-    <w:p>
-      <w:r>
+        <w:t xml:space="preserve">El programa imprime el </w:t>
+      </w:r>
+      <w:proofErr w:type="spellStart"/>
+      <w:r>
+        <w:t>numero</w:t>
+      </w:r>
+      <w:proofErr w:type="spellEnd"/>
+      <w:r>
+        <w:t xml:space="preserve"> de puestos reservados en memoria dinámica. Así que para 81 datos la salida es la siguiente:</w:t>
+      </w:r>
+    </w:p>
+    <w:p>
+      <w:r>
+        <w:rPr>
+          <w:noProof/>
+        </w:rPr>
         <w:drawing>
           <wp:inline distT="0" distB="0" distL="0" distR="0" wp14:anchorId="0B134583" wp14:editId="724A620A">
             <wp:extent cx="5943600" cy="394335"/>
@@ -1173,7 +1360,15 @@
     <w:p/>
     <w:p>
       <w:r>
-        <w:t xml:space="preserve">Reservó 160 puestos de los cuales usa 81, hay memoria reservada sin usar que durante la ejecución del programa queda ocupada. Si el programa durara largo tiempo con solo 81 posiciones usadas sería una perdida de memoria en vano. </w:t>
+        <w:t xml:space="preserve">Reservó 160 puestos de los cuales usa 81, hay memoria reservada sin usar que durante la ejecución del programa queda ocupada. Si el programa durara largo tiempo con solo 81 posiciones usadas sería una </w:t>
+      </w:r>
+      <w:proofErr w:type="spellStart"/>
+      <w:r>
+        <w:t>perdida</w:t>
+      </w:r>
+      <w:proofErr w:type="spellEnd"/>
+      <w:r>
+        <w:t xml:space="preserve"> de memoria en vano. </w:t>
       </w:r>
     </w:p>
     <w:p>
@@ -1183,6 +1378,9 @@
     </w:p>
     <w:p>
       <w:r>
+        <w:rPr>
+          <w:noProof/>
+        </w:rPr>
         <w:drawing>
           <wp:inline distT="0" distB="0" distL="0" distR="0" wp14:anchorId="6BB33DC6" wp14:editId="5655CEB0">
             <wp:extent cx="5163271" cy="2295845"/>
@@ -1245,6 +1443,9 @@
     </w:p>
     <w:p>
       <w:r>
+        <w:rPr>
+          <w:noProof/>
+        </w:rPr>
         <w:lastRenderedPageBreak/>
         <w:drawing>
           <wp:inline distT="0" distB="0" distL="0" distR="0" wp14:anchorId="394CE961" wp14:editId="56A1F5CB">
@@ -1285,6 +1486,9 @@
     </w:p>
     <w:p>
       <w:r>
+        <w:rPr>
+          <w:noProof/>
+        </w:rPr>
         <w:drawing>
           <wp:inline distT="0" distB="0" distL="0" distR="0" wp14:anchorId="397B867B" wp14:editId="52E2E211">
             <wp:extent cx="3553321" cy="1638529"/>
@@ -1330,6 +1534,9 @@
     </w:p>
     <w:p>
       <w:r>
+        <w:rPr>
+          <w:noProof/>
+        </w:rPr>
         <w:drawing>
           <wp:inline distT="0" distB="0" distL="0" distR="0" wp14:anchorId="009A6BFA" wp14:editId="3212D173">
             <wp:extent cx="5943600" cy="127635"/>
@@ -1369,6 +1576,9 @@
     </w:p>
     <w:p>
       <w:r>
+        <w:rPr>
+          <w:noProof/>
+        </w:rPr>
         <w:lastRenderedPageBreak/>
         <w:drawing>
           <wp:inline distT="0" distB="0" distL="0" distR="0" wp14:anchorId="71B8543C" wp14:editId="3DE3C62A">
@@ -1421,17 +1631,14 @@
     </w:p>
     <w:p>
       <w:r>
-        <w:t xml:space="preserve">Para el que funciona con </w:t>
-      </w:r>
-      <w:r>
-        <w:t>lista ligada</w:t>
-      </w:r>
-      <w:r>
-        <w:t>:</w:t>
-      </w:r>
-    </w:p>
-    <w:p>
-      <w:r>
+        <w:t>Para el que funciona con lista ligada:</w:t>
+      </w:r>
+    </w:p>
+    <w:p>
+      <w:r>
+        <w:rPr>
+          <w:noProof/>
+        </w:rPr>
         <w:drawing>
           <wp:inline distT="0" distB="0" distL="0" distR="0" wp14:anchorId="6322C0D3" wp14:editId="474C4D3F">
             <wp:extent cx="4848902" cy="543001"/>
@@ -1472,17 +1679,14 @@
     <w:p/>
     <w:p>
       <w:r>
-        <w:t xml:space="preserve">Para el que funciona con </w:t>
-      </w:r>
-      <w:r>
-        <w:t>vectores</w:t>
-      </w:r>
-      <w:r>
-        <w:t>:</w:t>
-      </w:r>
-    </w:p>
-    <w:p>
-      <w:r>
+        <w:t>Para el que funciona con vectores:</w:t>
+      </w:r>
+    </w:p>
+    <w:p>
+      <w:r>
+        <w:rPr>
+          <w:noProof/>
+        </w:rPr>
         <w:drawing>
           <wp:inline distT="0" distB="0" distL="0" distR="0" wp14:anchorId="37987A7B" wp14:editId="6F9F8F6E">
             <wp:extent cx="4744112" cy="495369"/>
@@ -1537,7 +1741,23 @@
         <w:t xml:space="preserve"> solo 7 </w:t>
       </w:r>
       <w:r>
-        <w:t>bloques en el heap, son accesos a memoria y tienen un costo, en cambio el que usa lista ligada si usa un bloque por cada dato, entonces al final fueron 81 bloques. Quien vaya a usar un programa así debe tener en cuenta qué es más valioso. Si el tiempo o la memoria. o puede hacer un nuevo programa que esté a mitad de camino entre estas dos maneras para llegar a un termino medio. Sería bueno. Este ejercicio es interesante.</w:t>
+        <w:t xml:space="preserve">bloques en el </w:t>
+      </w:r>
+      <w:proofErr w:type="spellStart"/>
+      <w:r>
+        <w:t>heap</w:t>
+      </w:r>
+      <w:proofErr w:type="spellEnd"/>
+      <w:r>
+        <w:t xml:space="preserve">, son accesos a memoria y tienen un costo, en cambio el que usa lista ligada si usa un bloque por cada dato, entonces al final fueron 81 bloques. Quien vaya a usar un programa así debe tener en cuenta qué es más valioso. Si el tiempo o la memoria. o puede hacer un nuevo programa que esté a mitad de camino entre estas dos maneras para llegar a un </w:t>
+      </w:r>
+      <w:proofErr w:type="spellStart"/>
+      <w:r>
+        <w:t>termino</w:t>
+      </w:r>
+      <w:proofErr w:type="spellEnd"/>
+      <w:r>
+        <w:t xml:space="preserve"> medio. Sería bueno. Este ejercicio es interesante.</w:t>
       </w:r>
     </w:p>
     <w:p/>
@@ -1639,15 +1859,39 @@
     <w:p/>
     <w:p>
       <w:r>
-        <w:t>El compilador ya me dice que se está retornando una variable local (en el stack).</w:t>
-      </w:r>
-      <w:r>
-        <w:t xml:space="preserve"> Constantemente el stack está creciendo y decreciendo en cuanto se usan las funciones, es peligroso.</w:t>
-      </w:r>
-    </w:p>
-    <w:p>
-      <w:r>
-        <w:t>El gdb no dice mucho:</w:t>
+        <w:t xml:space="preserve">El compilador ya me dice que se está retornando una variable local (en el </w:t>
+      </w:r>
+      <w:proofErr w:type="spellStart"/>
+      <w:r>
+        <w:t>stack</w:t>
+      </w:r>
+      <w:proofErr w:type="spellEnd"/>
+      <w:r>
+        <w:t>).</w:t>
+      </w:r>
+      <w:r>
+        <w:t xml:space="preserve"> Constantemente el </w:t>
+      </w:r>
+      <w:proofErr w:type="spellStart"/>
+      <w:r>
+        <w:t>stack</w:t>
+      </w:r>
+      <w:proofErr w:type="spellEnd"/>
+      <w:r>
+        <w:t xml:space="preserve"> está creciendo y decreciendo en cuanto se usan las funciones, es peligroso.</w:t>
+      </w:r>
+    </w:p>
+    <w:p>
+      <w:r>
+        <w:t xml:space="preserve">El </w:t>
+      </w:r>
+      <w:proofErr w:type="spellStart"/>
+      <w:r>
+        <w:t>gdb</w:t>
+      </w:r>
+      <w:proofErr w:type="spellEnd"/>
+      <w:r>
+        <w:t xml:space="preserve"> no dice mucho:</w:t>
       </w:r>
     </w:p>
     <w:p>
@@ -1759,6 +2003,9 @@
     </w:p>
     <w:p>
       <w:r>
+        <w:rPr>
+          <w:noProof/>
+        </w:rPr>
         <w:drawing>
           <wp:inline distT="0" distB="0" distL="0" distR="0" wp14:anchorId="55B80DD1" wp14:editId="10F6EA9D">
             <wp:extent cx="3477110" cy="1895740"/>
@@ -1799,11 +2046,22 @@
     <w:p/>
     <w:p>
       <w:r>
-        <w:t>El error aquí es que solo se reservaron 3 bytes para 3 enteros que ocupan 4 bytes cada uno. Aún así el programa funciona:</w:t>
-      </w:r>
-    </w:p>
-    <w:p>
-      <w:r>
+        <w:t xml:space="preserve">El error aquí es que solo se reservaron 3 bytes para 3 enteros que ocupan 4 bytes cada uno. </w:t>
+      </w:r>
+      <w:proofErr w:type="spellStart"/>
+      <w:r>
+        <w:t>Aún</w:t>
+      </w:r>
+      <w:proofErr w:type="spellEnd"/>
+      <w:r>
+        <w:t xml:space="preserve"> así el programa funciona:</w:t>
+      </w:r>
+    </w:p>
+    <w:p>
+      <w:r>
+        <w:rPr>
+          <w:noProof/>
+        </w:rPr>
         <w:drawing>
           <wp:inline distT="0" distB="0" distL="0" distR="0" wp14:anchorId="72E6C39E" wp14:editId="0E7658D1">
             <wp:extent cx="5943600" cy="782955"/>
@@ -1844,11 +2102,22 @@
     <w:p/>
     <w:p>
       <w:r>
-        <w:t>Pensé que quizá los números que se guardan en las posiciones del vector como no se salen del rando de 1 byte, se pueden guardar los 3 solo en 1 byte cada uno. Pero luego con el GDB uno se da cuenta que en realidad están ocupando 4 bytes cada uno:</w:t>
-      </w:r>
-    </w:p>
-    <w:p>
-      <w:r>
+        <w:t xml:space="preserve">Pensé que quizá los números que se guardan en las posiciones del vector como no se salen del </w:t>
+      </w:r>
+      <w:proofErr w:type="spellStart"/>
+      <w:r>
+        <w:t>rando</w:t>
+      </w:r>
+      <w:proofErr w:type="spellEnd"/>
+      <w:r>
+        <w:t xml:space="preserve"> de 1 byte, se pueden guardar los 3 solo en 1 byte cada uno. Pero luego con el GDB uno se da cuenta que en realidad están ocupando 4 bytes cada uno:</w:t>
+      </w:r>
+    </w:p>
+    <w:p>
+      <w:r>
+        <w:rPr>
+          <w:noProof/>
+        </w:rPr>
         <w:drawing>
           <wp:inline distT="0" distB="0" distL="0" distR="0" wp14:anchorId="33144F94" wp14:editId="2D3DBE6D">
             <wp:extent cx="1914792" cy="1000265"/>
@@ -1902,6 +2171,9 @@
     </w:p>
     <w:p>
       <w:r>
+        <w:rPr>
+          <w:noProof/>
+        </w:rPr>
         <w:drawing>
           <wp:inline distT="0" distB="0" distL="0" distR="0" wp14:anchorId="1F8D0222" wp14:editId="1C55E238">
             <wp:extent cx="5943600" cy="701040"/>
@@ -1941,6 +2213,9 @@
     </w:p>
     <w:p>
       <w:r>
+        <w:rPr>
+          <w:noProof/>
+        </w:rPr>
         <w:drawing>
           <wp:inline distT="0" distB="0" distL="0" distR="0" wp14:anchorId="2C41605A" wp14:editId="1410F3DB">
             <wp:extent cx="5943600" cy="827405"/>
@@ -1980,6 +2255,9 @@
     </w:p>
     <w:p>
       <w:r>
+        <w:rPr>
+          <w:noProof/>
+        </w:rPr>
         <w:drawing>
           <wp:inline distT="0" distB="0" distL="0" distR="0" wp14:anchorId="39D0C0AB" wp14:editId="61AA008A">
             <wp:extent cx="5943600" cy="1933575"/>
@@ -2034,6 +2312,9 @@
     </w:p>
     <w:p>
       <w:r>
+        <w:rPr>
+          <w:noProof/>
+        </w:rPr>
         <w:lastRenderedPageBreak/>
         <w:drawing>
           <wp:inline distT="0" distB="0" distL="0" distR="0" wp14:anchorId="58AD78F1" wp14:editId="12058DBF">
@@ -2080,6 +2361,9 @@
     </w:p>
     <w:p>
       <w:r>
+        <w:rPr>
+          <w:noProof/>
+        </w:rPr>
         <w:drawing>
           <wp:inline distT="0" distB="0" distL="0" distR="0" wp14:anchorId="40CD19E6" wp14:editId="6894EF0F">
             <wp:extent cx="5943600" cy="944880"/>
@@ -2120,8 +2404,13 @@
     <w:p/>
     <w:p>
       <w:r>
-        <w:t>El error es que se está reservando solo 3 bytes para 3 enteros, además también se está liberando memoria a la primera que entre en el bucle for</w:t>
-      </w:r>
+        <w:t xml:space="preserve">El error es que se está reservando solo 3 bytes para 3 enteros, además también se está liberando memoria a la primera que entre en el bucle </w:t>
+      </w:r>
+      <w:proofErr w:type="spellStart"/>
+      <w:r>
+        <w:t>for</w:t>
+      </w:r>
+      <w:proofErr w:type="spellEnd"/>
       <w:r>
         <w:t xml:space="preserve"> habiendo más iteraciones por atender</w:t>
       </w:r>
@@ -2151,6 +2440,9 @@
     </w:p>
     <w:p>
       <w:r>
+        <w:rPr>
+          <w:noProof/>
+        </w:rPr>
         <w:drawing>
           <wp:inline distT="0" distB="0" distL="0" distR="0" wp14:anchorId="412F9CD8" wp14:editId="6FF73CA0">
             <wp:extent cx="5943600" cy="708025"/>
@@ -2190,6 +2482,9 @@
     </w:p>
     <w:p>
       <w:r>
+        <w:rPr>
+          <w:noProof/>
+        </w:rPr>
         <w:drawing>
           <wp:inline distT="0" distB="0" distL="0" distR="0" wp14:anchorId="11A867DD" wp14:editId="46B24372">
             <wp:extent cx="5943600" cy="1239520"/>
@@ -2229,6 +2524,9 @@
     </w:p>
     <w:p>
       <w:r>
+        <w:rPr>
+          <w:noProof/>
+        </w:rPr>
         <w:lastRenderedPageBreak/>
         <w:drawing>
           <wp:inline distT="0" distB="0" distL="0" distR="0" wp14:anchorId="73E04B5A" wp14:editId="650C8647">
@@ -2269,6 +2567,9 @@
     </w:p>
     <w:p>
       <w:r>
+        <w:rPr>
+          <w:noProof/>
+        </w:rPr>
         <w:drawing>
           <wp:inline distT="0" distB="0" distL="0" distR="0" wp14:anchorId="0A130447" wp14:editId="1697BBC3">
             <wp:extent cx="4629796" cy="838317"/>
@@ -2320,6 +2621,9 @@
     </w:p>
     <w:p>
       <w:r>
+        <w:rPr>
+          <w:noProof/>
+        </w:rPr>
         <w:drawing>
           <wp:inline distT="0" distB="0" distL="0" distR="0" wp14:anchorId="01392F3E" wp14:editId="09D615E0">
             <wp:extent cx="4934639" cy="2419688"/>
@@ -2374,6 +2678,9 @@
     </w:p>
     <w:p>
       <w:r>
+        <w:rPr>
+          <w:noProof/>
+        </w:rPr>
         <w:drawing>
           <wp:inline distT="0" distB="0" distL="0" distR="0" wp14:anchorId="0349746B" wp14:editId="5983B445">
             <wp:extent cx="5943600" cy="1047115"/>
@@ -2414,11 +2721,30 @@
     <w:p/>
     <w:p>
       <w:r>
-        <w:t>Usando el gdb uno se da cuenta que nunca entra dentro del if de la línea 9:</w:t>
-      </w:r>
-    </w:p>
-    <w:p>
-      <w:r>
+        <w:t xml:space="preserve">Usando el </w:t>
+      </w:r>
+      <w:proofErr w:type="spellStart"/>
+      <w:r>
+        <w:t>gdb</w:t>
+      </w:r>
+      <w:proofErr w:type="spellEnd"/>
+      <w:r>
+        <w:t xml:space="preserve"> uno se da cuenta que nunca entra dentro del </w:t>
+      </w:r>
+      <w:proofErr w:type="spellStart"/>
+      <w:r>
+        <w:t>if</w:t>
+      </w:r>
+      <w:proofErr w:type="spellEnd"/>
+      <w:r>
+        <w:t xml:space="preserve"> de la línea 9:</w:t>
+      </w:r>
+    </w:p>
+    <w:p>
+      <w:r>
+        <w:rPr>
+          <w:noProof/>
+        </w:rPr>
         <w:drawing>
           <wp:inline distT="0" distB="0" distL="0" distR="0" wp14:anchorId="60ED7318" wp14:editId="10655090">
             <wp:extent cx="4134427" cy="3953427"/>
@@ -2464,6 +2790,9 @@
     </w:p>
     <w:p>
       <w:r>
+        <w:rPr>
+          <w:noProof/>
+        </w:rPr>
         <w:drawing>
           <wp:inline distT="0" distB="0" distL="0" distR="0" wp14:anchorId="591801AB" wp14:editId="0904D970">
             <wp:extent cx="1714739" cy="295316"/>
@@ -2509,6 +2838,9 @@
     </w:p>
     <w:p>
       <w:r>
+        <w:rPr>
+          <w:noProof/>
+        </w:rPr>
         <w:drawing>
           <wp:inline distT="0" distB="0" distL="0" distR="0" wp14:anchorId="7588ED22" wp14:editId="6458F871">
             <wp:extent cx="5943600" cy="499110"/>
@@ -2549,11 +2881,30 @@
     <w:p/>
     <w:p>
       <w:r>
-        <w:t>Usando el gdb, se muestra que tampoco entra dentro del if:</w:t>
-      </w:r>
-    </w:p>
-    <w:p>
-      <w:r>
+        <w:t xml:space="preserve">Usando el </w:t>
+      </w:r>
+      <w:proofErr w:type="spellStart"/>
+      <w:r>
+        <w:t>gdb</w:t>
+      </w:r>
+      <w:proofErr w:type="spellEnd"/>
+      <w:r>
+        <w:t xml:space="preserve">, se muestra que tampoco entra dentro del </w:t>
+      </w:r>
+      <w:proofErr w:type="spellStart"/>
+      <w:r>
+        <w:t>if</w:t>
+      </w:r>
+      <w:proofErr w:type="spellEnd"/>
+      <w:r>
+        <w:t>:</w:t>
+      </w:r>
+    </w:p>
+    <w:p>
+      <w:r>
+        <w:rPr>
+          <w:noProof/>
+        </w:rPr>
         <w:lastRenderedPageBreak/>
         <w:drawing>
           <wp:inline distT="0" distB="0" distL="0" distR="0" wp14:anchorId="510E95F9" wp14:editId="379C4DEB">
@@ -2605,11 +2956,22 @@
     </w:p>
     <w:p>
       <w:r>
-        <w:t>Usando el valgrind:</w:t>
-      </w:r>
-    </w:p>
-    <w:p>
-      <w:r>
+        <w:t xml:space="preserve">Usando el </w:t>
+      </w:r>
+      <w:proofErr w:type="spellStart"/>
+      <w:r>
+        <w:t>valgrind</w:t>
+      </w:r>
+      <w:proofErr w:type="spellEnd"/>
+      <w:r>
+        <w:t>:</w:t>
+      </w:r>
+    </w:p>
+    <w:p>
+      <w:r>
+        <w:rPr>
+          <w:noProof/>
+        </w:rPr>
         <w:drawing>
           <wp:inline distT="0" distB="0" distL="0" distR="0" wp14:anchorId="4FB53891" wp14:editId="7647F6ED">
             <wp:extent cx="5163271" cy="2124371"/>
@@ -2657,6 +3019,829 @@
     <w:p>
       <w:r>
         <w:t>13.</w:t>
+      </w:r>
+    </w:p>
+    <w:p>
+      <w:r>
+        <w:t xml:space="preserve">Al ejecutar en el </w:t>
+      </w:r>
+      <w:proofErr w:type="gramStart"/>
+      <w:r>
+        <w:t>Valgrind ”./</w:t>
+      </w:r>
+      <w:proofErr w:type="spellStart"/>
+      <w:proofErr w:type="gramEnd"/>
+      <w:r>
+        <w:t>psinfo</w:t>
+      </w:r>
+      <w:proofErr w:type="spellEnd"/>
+      <w:r>
+        <w:t xml:space="preserve"> -l &lt;</w:t>
+      </w:r>
+      <w:proofErr w:type="spellStart"/>
+      <w:r>
+        <w:t>pid</w:t>
+      </w:r>
+      <w:proofErr w:type="spellEnd"/>
+      <w:r>
+        <w:t>&gt; …. &lt;</w:t>
+      </w:r>
+      <w:proofErr w:type="spellStart"/>
+      <w:r>
+        <w:t>pid</w:t>
+      </w:r>
+      <w:proofErr w:type="spellEnd"/>
+      <w:r>
+        <w:t>&gt;” muestra los errores siguientes</w:t>
+      </w:r>
+    </w:p>
+    <w:p>
+      <w:r>
+        <w:rPr>
+          <w:noProof/>
+        </w:rPr>
+        <w:lastRenderedPageBreak/>
+        <w:drawing>
+          <wp:inline distT="0" distB="0" distL="0" distR="0" wp14:anchorId="0D1A4B24" wp14:editId="03C06096">
+            <wp:extent cx="5943600" cy="2286635"/>
+            <wp:effectExtent l="0" t="0" r="0" b="0"/>
+            <wp:docPr id="36" name="Imagen 36" descr="Texto&#10;&#10;Descripción generada automáticamente"/>
+            <wp:cNvGraphicFramePr>
+              <a:graphicFrameLocks xmlns:a="http://schemas.openxmlformats.org/drawingml/2006/main" noChangeAspect="1"/>
+            </wp:cNvGraphicFramePr>
+            <a:graphic xmlns:a="http://schemas.openxmlformats.org/drawingml/2006/main">
+              <a:graphicData uri="http://schemas.openxmlformats.org/drawingml/2006/picture">
+                <pic:pic xmlns:pic="http://schemas.openxmlformats.org/drawingml/2006/picture">
+                  <pic:nvPicPr>
+                    <pic:cNvPr id="36" name="Imagen 36" descr="Texto&#10;&#10;Descripción generada automáticamente"/>
+                    <pic:cNvPicPr/>
+                  </pic:nvPicPr>
+                  <pic:blipFill>
+                    <a:blip r:embed="rId56"/>
+                    <a:stretch>
+                      <a:fillRect/>
+                    </a:stretch>
+                  </pic:blipFill>
+                  <pic:spPr>
+                    <a:xfrm>
+                      <a:off x="0" y="0"/>
+                      <a:ext cx="5943600" cy="2286635"/>
+                    </a:xfrm>
+                    <a:prstGeom prst="rect">
+                      <a:avLst/>
+                    </a:prstGeom>
+                  </pic:spPr>
+                </pic:pic>
+              </a:graphicData>
+            </a:graphic>
+          </wp:inline>
+        </w:drawing>
+      </w:r>
+    </w:p>
+    <w:p/>
+    <w:p>
+      <w:r>
+        <w:t>El programa reserva 120 bytes de espacio de memoria por cada proceso</w:t>
+      </w:r>
+      <w:r>
+        <w:t xml:space="preserve"> valido</w:t>
+      </w:r>
+      <w:r>
+        <w:t xml:space="preserve"> que consulte</w:t>
+      </w:r>
+      <w:r>
+        <w:t>. Al</w:t>
+      </w:r>
+      <w:r>
+        <w:t xml:space="preserve"> consultar dos procesos reserva 240</w:t>
+      </w:r>
+      <w:r>
+        <w:t xml:space="preserve"> bytes</w:t>
+      </w:r>
+      <w:r>
+        <w:t xml:space="preserve">, en la imagen de ejemplo se consultaron </w:t>
+      </w:r>
+      <w:r>
+        <w:t>3 procesos</w:t>
+      </w:r>
+      <w:r>
+        <w:t>, el error se origina cuando se usa el método ‘</w:t>
+      </w:r>
+      <w:proofErr w:type="spellStart"/>
+      <w:r>
+        <w:t>pillarDatos</w:t>
+      </w:r>
+      <w:proofErr w:type="spellEnd"/>
+      <w:r>
+        <w:t>’</w:t>
+      </w:r>
+      <w:r>
+        <w:t xml:space="preserve"> así que cuando se le pasa un PID invalido solo consulta los </w:t>
+      </w:r>
+      <w:proofErr w:type="spellStart"/>
+      <w:r>
+        <w:t>pid</w:t>
+      </w:r>
+      <w:proofErr w:type="spellEnd"/>
+      <w:r>
+        <w:t xml:space="preserve"> validos que estén antes y solo se reserva la memoria de esos procesos.</w:t>
+      </w:r>
+    </w:p>
+    <w:p>
+      <w:r>
+        <w:t xml:space="preserve">Los errores no corresponden a mi programación si no a las librerías de C que uso, puesto que en el código nunca se escribe un </w:t>
+      </w:r>
+      <w:proofErr w:type="spellStart"/>
+      <w:r>
+        <w:t>malloc</w:t>
+      </w:r>
+      <w:proofErr w:type="spellEnd"/>
+      <w:r>
+        <w:t>, así que no puedo solucionarlos.</w:t>
+      </w:r>
+    </w:p>
+    <w:p>
+      <w:r>
+        <w:t xml:space="preserve">El método </w:t>
+      </w:r>
+      <w:proofErr w:type="spellStart"/>
+      <w:r>
+        <w:t>getdelim</w:t>
+      </w:r>
+      <w:proofErr w:type="spellEnd"/>
+      <w:r>
+        <w:t xml:space="preserve"> tampoco lo uso directamente En e</w:t>
+      </w:r>
+      <w:r>
+        <w:t xml:space="preserve">l </w:t>
+      </w:r>
+      <w:r>
+        <w:t xml:space="preserve">programa </w:t>
+      </w:r>
+      <w:r>
+        <w:t>aun</w:t>
+      </w:r>
+      <w:r>
+        <w:t xml:space="preserve"> así se está haciendo llamados a ese método.</w:t>
+      </w:r>
+    </w:p>
+    <w:p>
+      <w:r>
+        <w:t xml:space="preserve">Usando el </w:t>
+      </w:r>
+      <w:proofErr w:type="spellStart"/>
+      <w:r>
+        <w:t>gdb</w:t>
+      </w:r>
+      <w:proofErr w:type="spellEnd"/>
+      <w:r>
+        <w:t xml:space="preserve"> para identificar cuando se llama a tal método:</w:t>
+      </w:r>
+    </w:p>
+    <w:p>
+      <w:r>
+        <w:rPr>
+          <w:noProof/>
+        </w:rPr>
+        <w:drawing>
+          <wp:inline distT="0" distB="0" distL="0" distR="0" wp14:anchorId="7D780EAA" wp14:editId="01D789D2">
+            <wp:extent cx="5334744" cy="1267002"/>
+            <wp:effectExtent l="0" t="0" r="0" b="9525"/>
+            <wp:docPr id="54" name="Imagen 54"/>
+            <wp:cNvGraphicFramePr>
+              <a:graphicFrameLocks xmlns:a="http://schemas.openxmlformats.org/drawingml/2006/main" noChangeAspect="1"/>
+            </wp:cNvGraphicFramePr>
+            <a:graphic xmlns:a="http://schemas.openxmlformats.org/drawingml/2006/main">
+              <a:graphicData uri="http://schemas.openxmlformats.org/drawingml/2006/picture">
+                <pic:pic xmlns:pic="http://schemas.openxmlformats.org/drawingml/2006/picture">
+                  <pic:nvPicPr>
+                    <pic:cNvPr id="1" name=""/>
+                    <pic:cNvPicPr/>
+                  </pic:nvPicPr>
+                  <pic:blipFill>
+                    <a:blip r:embed="rId57"/>
+                    <a:stretch>
+                      <a:fillRect/>
+                    </a:stretch>
+                  </pic:blipFill>
+                  <pic:spPr>
+                    <a:xfrm>
+                      <a:off x="0" y="0"/>
+                      <a:ext cx="5334744" cy="1267002"/>
+                    </a:xfrm>
+                    <a:prstGeom prst="rect">
+                      <a:avLst/>
+                    </a:prstGeom>
+                  </pic:spPr>
+                </pic:pic>
+              </a:graphicData>
+            </a:graphic>
+          </wp:inline>
+        </w:drawing>
+      </w:r>
+    </w:p>
+    <w:p/>
+    <w:p>
+      <w:r>
+        <w:t xml:space="preserve">El método se llama dentro del código del </w:t>
+      </w:r>
+      <w:proofErr w:type="spellStart"/>
+      <w:r>
+        <w:t>getline</w:t>
+      </w:r>
+      <w:proofErr w:type="spellEnd"/>
+      <w:r>
+        <w:t xml:space="preserve"> que se encarga de leer línea a línea de los archivos a consultar.</w:t>
+      </w:r>
+    </w:p>
+    <w:p>
+      <w:r>
+        <w:t xml:space="preserve">Ejecutando en el </w:t>
+      </w:r>
+      <w:proofErr w:type="gramStart"/>
+      <w:r>
+        <w:t>Valgrind ”./</w:t>
+      </w:r>
+      <w:proofErr w:type="spellStart"/>
+      <w:proofErr w:type="gramEnd"/>
+      <w:r>
+        <w:t>psinfo</w:t>
+      </w:r>
+      <w:proofErr w:type="spellEnd"/>
+      <w:r>
+        <w:t xml:space="preserve"> -r &lt;</w:t>
+      </w:r>
+      <w:proofErr w:type="spellStart"/>
+      <w:r>
+        <w:t>pid</w:t>
+      </w:r>
+      <w:proofErr w:type="spellEnd"/>
+      <w:r>
+        <w:t>&gt; …. &lt;</w:t>
+      </w:r>
+      <w:proofErr w:type="spellStart"/>
+      <w:r>
+        <w:t>pid</w:t>
+      </w:r>
+      <w:proofErr w:type="spellEnd"/>
+      <w:r>
+        <w:t>&gt;” pasa exactamente lo mismo:</w:t>
+      </w:r>
+    </w:p>
+    <w:p>
+      <w:r>
+        <w:rPr>
+          <w:noProof/>
+        </w:rPr>
+        <w:lastRenderedPageBreak/>
+        <w:drawing>
+          <wp:inline distT="0" distB="0" distL="0" distR="0" wp14:anchorId="07855C8B" wp14:editId="145422FE">
+            <wp:extent cx="5943600" cy="3165475"/>
+            <wp:effectExtent l="0" t="0" r="0" b="0"/>
+            <wp:docPr id="55" name="Imagen 55" descr="Texto&#10;&#10;Descripción generada automáticamente"/>
+            <wp:cNvGraphicFramePr>
+              <a:graphicFrameLocks xmlns:a="http://schemas.openxmlformats.org/drawingml/2006/main" noChangeAspect="1"/>
+            </wp:cNvGraphicFramePr>
+            <a:graphic xmlns:a="http://schemas.openxmlformats.org/drawingml/2006/main">
+              <a:graphicData uri="http://schemas.openxmlformats.org/drawingml/2006/picture">
+                <pic:pic xmlns:pic="http://schemas.openxmlformats.org/drawingml/2006/picture">
+                  <pic:nvPicPr>
+                    <pic:cNvPr id="55" name="Imagen 55" descr="Texto&#10;&#10;Descripción generada automáticamente"/>
+                    <pic:cNvPicPr/>
+                  </pic:nvPicPr>
+                  <pic:blipFill>
+                    <a:blip r:embed="rId58"/>
+                    <a:stretch>
+                      <a:fillRect/>
+                    </a:stretch>
+                  </pic:blipFill>
+                  <pic:spPr>
+                    <a:xfrm>
+                      <a:off x="0" y="0"/>
+                      <a:ext cx="5943600" cy="3165475"/>
+                    </a:xfrm>
+                    <a:prstGeom prst="rect">
+                      <a:avLst/>
+                    </a:prstGeom>
+                  </pic:spPr>
+                </pic:pic>
+              </a:graphicData>
+            </a:graphic>
+          </wp:inline>
+        </w:drawing>
+      </w:r>
+    </w:p>
+    <w:p/>
+    <w:p>
+      <w:r>
+        <w:t xml:space="preserve">Y por ultimo la ruta de ejecución </w:t>
+      </w:r>
+      <w:r>
+        <w:t>más</w:t>
+      </w:r>
+      <w:r>
+        <w:t xml:space="preserve"> sencilla </w:t>
+      </w:r>
+      <w:proofErr w:type="gramStart"/>
+      <w:r>
+        <w:t>‘./</w:t>
+      </w:r>
+      <w:proofErr w:type="spellStart"/>
+      <w:proofErr w:type="gramEnd"/>
+      <w:r>
+        <w:t>psinfo</w:t>
+      </w:r>
+      <w:proofErr w:type="spellEnd"/>
+      <w:r>
+        <w:t xml:space="preserve"> &lt;</w:t>
+      </w:r>
+      <w:proofErr w:type="spellStart"/>
+      <w:r>
+        <w:t>pid</w:t>
+      </w:r>
+      <w:proofErr w:type="spellEnd"/>
+      <w:r>
+        <w:t>&gt;’:</w:t>
+      </w:r>
+    </w:p>
+    <w:p>
+      <w:r>
+        <w:rPr>
+          <w:noProof/>
+        </w:rPr>
+        <w:drawing>
+          <wp:inline distT="0" distB="0" distL="0" distR="0" wp14:anchorId="3162FD39" wp14:editId="15A08BE9">
+            <wp:extent cx="5943600" cy="2650490"/>
+            <wp:effectExtent l="0" t="0" r="0" b="0"/>
+            <wp:docPr id="56" name="Imagen 56" descr="Texto&#10;&#10;Descripción generada automáticamente"/>
+            <wp:cNvGraphicFramePr>
+              <a:graphicFrameLocks xmlns:a="http://schemas.openxmlformats.org/drawingml/2006/main" noChangeAspect="1"/>
+            </wp:cNvGraphicFramePr>
+            <a:graphic xmlns:a="http://schemas.openxmlformats.org/drawingml/2006/main">
+              <a:graphicData uri="http://schemas.openxmlformats.org/drawingml/2006/picture">
+                <pic:pic xmlns:pic="http://schemas.openxmlformats.org/drawingml/2006/picture">
+                  <pic:nvPicPr>
+                    <pic:cNvPr id="56" name="Imagen 56" descr="Texto&#10;&#10;Descripción generada automáticamente"/>
+                    <pic:cNvPicPr/>
+                  </pic:nvPicPr>
+                  <pic:blipFill>
+                    <a:blip r:embed="rId59"/>
+                    <a:stretch>
+                      <a:fillRect/>
+                    </a:stretch>
+                  </pic:blipFill>
+                  <pic:spPr>
+                    <a:xfrm>
+                      <a:off x="0" y="0"/>
+                      <a:ext cx="5943600" cy="2650490"/>
+                    </a:xfrm>
+                    <a:prstGeom prst="rect">
+                      <a:avLst/>
+                    </a:prstGeom>
+                  </pic:spPr>
+                </pic:pic>
+              </a:graphicData>
+            </a:graphic>
+          </wp:inline>
+        </w:drawing>
+      </w:r>
+    </w:p>
+    <w:p/>
+    <w:p>
+      <w:r>
+        <w:t xml:space="preserve">Ocurre lo mismo. </w:t>
+      </w:r>
+    </w:p>
+    <w:p>
+      <w:r>
+        <w:t xml:space="preserve">Este laboratorio que hice tiene el problema que no tiene mucho que arreglar puesto que no usé </w:t>
+      </w:r>
+      <w:proofErr w:type="spellStart"/>
+      <w:r>
+        <w:t>mem</w:t>
+      </w:r>
+      <w:proofErr w:type="spellEnd"/>
+      <w:r>
+        <w:t xml:space="preserve">. Dinámica. Por eso propongo hacerle seguimiento a el mismo </w:t>
+      </w:r>
+      <w:proofErr w:type="spellStart"/>
+      <w:r>
+        <w:t>lab</w:t>
+      </w:r>
+      <w:proofErr w:type="spellEnd"/>
+      <w:r>
+        <w:t xml:space="preserve"> desarrollado desde cero esta vez </w:t>
+      </w:r>
+      <w:proofErr w:type="spellStart"/>
+      <w:r>
+        <w:t>si</w:t>
+      </w:r>
+      <w:proofErr w:type="spellEnd"/>
+      <w:r>
+        <w:t xml:space="preserve"> usando memoria dinámica.</w:t>
+      </w:r>
+    </w:p>
+    <w:p>
+      <w:r>
+        <w:rPr>
+          <w:noProof/>
+        </w:rPr>
+        <w:lastRenderedPageBreak/>
+        <w:drawing>
+          <wp:inline distT="0" distB="0" distL="0" distR="0" wp14:anchorId="52FF8349" wp14:editId="1FEF5B94">
+            <wp:extent cx="5943600" cy="4537075"/>
+            <wp:effectExtent l="0" t="0" r="0" b="0"/>
+            <wp:docPr id="57" name="Imagen 57" descr="Texto&#10;&#10;Descripción generada automáticamente"/>
+            <wp:cNvGraphicFramePr>
+              <a:graphicFrameLocks xmlns:a="http://schemas.openxmlformats.org/drawingml/2006/main" noChangeAspect="1"/>
+            </wp:cNvGraphicFramePr>
+            <a:graphic xmlns:a="http://schemas.openxmlformats.org/drawingml/2006/main">
+              <a:graphicData uri="http://schemas.openxmlformats.org/drawingml/2006/picture">
+                <pic:pic xmlns:pic="http://schemas.openxmlformats.org/drawingml/2006/picture">
+                  <pic:nvPicPr>
+                    <pic:cNvPr id="57" name="Imagen 57" descr="Texto&#10;&#10;Descripción generada automáticamente"/>
+                    <pic:cNvPicPr/>
+                  </pic:nvPicPr>
+                  <pic:blipFill>
+                    <a:blip r:embed="rId60"/>
+                    <a:stretch>
+                      <a:fillRect/>
+                    </a:stretch>
+                  </pic:blipFill>
+                  <pic:spPr>
+                    <a:xfrm>
+                      <a:off x="0" y="0"/>
+                      <a:ext cx="5943600" cy="4537075"/>
+                    </a:xfrm>
+                    <a:prstGeom prst="rect">
+                      <a:avLst/>
+                    </a:prstGeom>
+                  </pic:spPr>
+                </pic:pic>
+              </a:graphicData>
+            </a:graphic>
+          </wp:inline>
+        </w:drawing>
+      </w:r>
+    </w:p>
+    <w:p/>
+    <w:p>
+      <w:r>
+        <w:t xml:space="preserve">Dice que aún hay memoria rescatable, cosa que no pasa con el lab1 original. Al pedirle que muestre detalles con </w:t>
+      </w:r>
+    </w:p>
+    <w:p>
+      <w:pPr>
+        <w:tabs>
+          <w:tab w:val="left" w:pos="916"/>
+          <w:tab w:val="left" w:pos="1832"/>
+          <w:tab w:val="left" w:pos="2748"/>
+          <w:tab w:val="left" w:pos="3664"/>
+          <w:tab w:val="left" w:pos="4580"/>
+          <w:tab w:val="left" w:pos="5496"/>
+          <w:tab w:val="left" w:pos="6412"/>
+          <w:tab w:val="left" w:pos="7328"/>
+          <w:tab w:val="left" w:pos="8244"/>
+          <w:tab w:val="left" w:pos="9160"/>
+          <w:tab w:val="left" w:pos="10076"/>
+          <w:tab w:val="left" w:pos="10992"/>
+          <w:tab w:val="left" w:pos="11908"/>
+          <w:tab w:val="left" w:pos="12824"/>
+          <w:tab w:val="left" w:pos="13740"/>
+          <w:tab w:val="left" w:pos="14656"/>
+        </w:tabs>
+        <w:spacing w:after="0" w:line="240" w:lineRule="auto"/>
+        <w:textAlignment w:val="baseline"/>
+        <w:rPr>
+          <w:rFonts w:ascii="var(--ff-mono)" w:eastAsia="Times New Roman" w:hAnsi="var(--ff-mono)" w:cs="Courier New"/>
+          <w:sz w:val="20"/>
+          <w:szCs w:val="20"/>
+          <w:lang w:eastAsia="es-ES"/>
+        </w:rPr>
+      </w:pPr>
+      <w:r>
+        <w:rPr>
+          <w:rFonts w:ascii="inherit" w:eastAsia="Times New Roman" w:hAnsi="inherit" w:cs="Courier New"/>
+          <w:sz w:val="20"/>
+          <w:szCs w:val="20"/>
+          <w:bdr w:val="none" w:sz="0" w:space="0" w:color="auto" w:frame="1"/>
+          <w:lang w:eastAsia="es-ES"/>
+        </w:rPr>
+        <w:t>--</w:t>
+      </w:r>
+      <w:proofErr w:type="gramStart"/>
+      <w:r>
+        <w:rPr>
+          <w:rFonts w:ascii="inherit" w:eastAsia="Times New Roman" w:hAnsi="inherit" w:cs="Courier New"/>
+          <w:sz w:val="20"/>
+          <w:szCs w:val="20"/>
+          <w:bdr w:val="none" w:sz="0" w:space="0" w:color="auto" w:frame="1"/>
+          <w:lang w:eastAsia="es-ES"/>
+        </w:rPr>
+        <w:t>show</w:t>
+      </w:r>
+      <w:proofErr w:type="gramEnd"/>
+      <w:r>
+        <w:rPr>
+          <w:rFonts w:ascii="inherit" w:eastAsia="Times New Roman" w:hAnsi="inherit" w:cs="Courier New"/>
+          <w:sz w:val="20"/>
+          <w:szCs w:val="20"/>
+          <w:bdr w:val="none" w:sz="0" w:space="0" w:color="auto" w:frame="1"/>
+          <w:lang w:eastAsia="es-ES"/>
+        </w:rPr>
+        <w:t>-</w:t>
+      </w:r>
+      <w:proofErr w:type="spellStart"/>
+      <w:r>
+        <w:rPr>
+          <w:rFonts w:ascii="inherit" w:eastAsia="Times New Roman" w:hAnsi="inherit" w:cs="Courier New"/>
+          <w:sz w:val="20"/>
+          <w:szCs w:val="20"/>
+          <w:bdr w:val="none" w:sz="0" w:space="0" w:color="auto" w:frame="1"/>
+          <w:lang w:eastAsia="es-ES"/>
+        </w:rPr>
+        <w:t>reachable</w:t>
+      </w:r>
+      <w:proofErr w:type="spellEnd"/>
+      <w:r>
+        <w:rPr>
+          <w:rFonts w:ascii="inherit" w:eastAsia="Times New Roman" w:hAnsi="inherit" w:cs="Courier New"/>
+          <w:sz w:val="20"/>
+          <w:szCs w:val="20"/>
+          <w:bdr w:val="none" w:sz="0" w:space="0" w:color="auto" w:frame="1"/>
+          <w:lang w:eastAsia="es-ES"/>
+        </w:rPr>
+        <w:t>=yes</w:t>
+      </w:r>
+    </w:p>
+    <w:p/>
+    <w:p>
+      <w:r>
+        <w:rPr>
+          <w:noProof/>
+        </w:rPr>
+        <w:lastRenderedPageBreak/>
+        <w:drawing>
+          <wp:inline distT="0" distB="0" distL="0" distR="0" wp14:anchorId="20E3F418" wp14:editId="3F4E3225">
+            <wp:extent cx="5943600" cy="2407285"/>
+            <wp:effectExtent l="0" t="0" r="0" b="0"/>
+            <wp:docPr id="58" name="Imagen 58" descr="Texto&#10;&#10;Descripción generada automáticamente"/>
+            <wp:cNvGraphicFramePr>
+              <a:graphicFrameLocks xmlns:a="http://schemas.openxmlformats.org/drawingml/2006/main" noChangeAspect="1"/>
+            </wp:cNvGraphicFramePr>
+            <a:graphic xmlns:a="http://schemas.openxmlformats.org/drawingml/2006/main">
+              <a:graphicData uri="http://schemas.openxmlformats.org/drawingml/2006/picture">
+                <pic:pic xmlns:pic="http://schemas.openxmlformats.org/drawingml/2006/picture">
+                  <pic:nvPicPr>
+                    <pic:cNvPr id="58" name="Imagen 58" descr="Texto&#10;&#10;Descripción generada automáticamente"/>
+                    <pic:cNvPicPr/>
+                  </pic:nvPicPr>
+                  <pic:blipFill>
+                    <a:blip r:embed="rId61"/>
+                    <a:stretch>
+                      <a:fillRect/>
+                    </a:stretch>
+                  </pic:blipFill>
+                  <pic:spPr>
+                    <a:xfrm>
+                      <a:off x="0" y="0"/>
+                      <a:ext cx="5943600" cy="2407285"/>
+                    </a:xfrm>
+                    <a:prstGeom prst="rect">
+                      <a:avLst/>
+                    </a:prstGeom>
+                  </pic:spPr>
+                </pic:pic>
+              </a:graphicData>
+            </a:graphic>
+          </wp:inline>
+        </w:drawing>
+      </w:r>
+    </w:p>
+    <w:p/>
+    <w:p>
+      <w:r>
+        <w:t xml:space="preserve">Ahí si </w:t>
+      </w:r>
+      <w:r>
+        <w:t>uno</w:t>
+      </w:r>
+      <w:r>
+        <w:t xml:space="preserve"> puede ir a arreglar los errores ya identificados</w:t>
+      </w:r>
+      <w:r>
+        <w:t>.</w:t>
+      </w:r>
+    </w:p>
+    <w:p>
+      <w:r>
+        <w:t xml:space="preserve">Para arreglar el programa hay que hacer la liberación de la memoria dinámica luego de usar </w:t>
+      </w:r>
+      <w:proofErr w:type="spellStart"/>
+      <w:r>
+        <w:t>malloc</w:t>
+      </w:r>
+      <w:proofErr w:type="spellEnd"/>
+      <w:r>
+        <w:t xml:space="preserve"> o </w:t>
+      </w:r>
+      <w:proofErr w:type="spellStart"/>
+      <w:r>
+        <w:t>realloc</w:t>
+      </w:r>
+      <w:proofErr w:type="spellEnd"/>
+      <w:r>
+        <w:t>. En este caso se usa para guardar la ruta del vector y el vector mismo. Por eso la solución es liberar el espacio de esas variables una vez usadas.</w:t>
+      </w:r>
+    </w:p>
+    <w:p>
+      <w:r>
+        <w:drawing>
+          <wp:inline distT="0" distB="0" distL="0" distR="0" wp14:anchorId="015EC11E" wp14:editId="2B2355BF">
+            <wp:extent cx="4153480" cy="1971950"/>
+            <wp:effectExtent l="0" t="0" r="0" b="9525"/>
+            <wp:docPr id="59" name="Imagen 59" descr="Pantalla de computadora con letras&#10;&#10;Descripción generada automáticamente con confianza media"/>
+            <wp:cNvGraphicFramePr>
+              <a:graphicFrameLocks xmlns:a="http://schemas.openxmlformats.org/drawingml/2006/main" noChangeAspect="1"/>
+            </wp:cNvGraphicFramePr>
+            <a:graphic xmlns:a="http://schemas.openxmlformats.org/drawingml/2006/main">
+              <a:graphicData uri="http://schemas.openxmlformats.org/drawingml/2006/picture">
+                <pic:pic xmlns:pic="http://schemas.openxmlformats.org/drawingml/2006/picture">
+                  <pic:nvPicPr>
+                    <pic:cNvPr id="59" name="Imagen 59" descr="Pantalla de computadora con letras&#10;&#10;Descripción generada automáticamente con confianza media"/>
+                    <pic:cNvPicPr/>
+                  </pic:nvPicPr>
+                  <pic:blipFill>
+                    <a:blip r:embed="rId62"/>
+                    <a:stretch>
+                      <a:fillRect/>
+                    </a:stretch>
+                  </pic:blipFill>
+                  <pic:spPr>
+                    <a:xfrm>
+                      <a:off x="0" y="0"/>
+                      <a:ext cx="4153480" cy="1971950"/>
+                    </a:xfrm>
+                    <a:prstGeom prst="rect">
+                      <a:avLst/>
+                    </a:prstGeom>
+                  </pic:spPr>
+                </pic:pic>
+              </a:graphicData>
+            </a:graphic>
+          </wp:inline>
+        </w:drawing>
+      </w:r>
+    </w:p>
+    <w:p/>
+    <w:p>
+      <w:r>
+        <w:t xml:space="preserve">También hacer lo mismo en la función imprimir que es donde los datos ya dejan de servir puesto que ya se les imprime. A esa función se le pasa todo el array de </w:t>
+      </w:r>
+      <w:proofErr w:type="spellStart"/>
+      <w:r>
+        <w:t>arrays</w:t>
+      </w:r>
+      <w:proofErr w:type="spellEnd"/>
+      <w:r>
+        <w:t xml:space="preserve"> que contienen los datos. El array fue ubicado con un </w:t>
+      </w:r>
+      <w:proofErr w:type="spellStart"/>
+      <w:r>
+        <w:t>malloc</w:t>
+      </w:r>
+      <w:proofErr w:type="spellEnd"/>
+      <w:r>
+        <w:t xml:space="preserve"> y también cada una de sus posiciones. Por eso hay que liberar cada una de las posiciones y luego el puntero de punteros en </w:t>
+      </w:r>
+      <w:proofErr w:type="spellStart"/>
+      <w:r>
+        <w:t>si</w:t>
+      </w:r>
+      <w:proofErr w:type="spellEnd"/>
+      <w:r>
+        <w:t xml:space="preserve">. </w:t>
+      </w:r>
+    </w:p>
+    <w:p>
+      <w:r>
+        <w:lastRenderedPageBreak/>
+        <w:drawing>
+          <wp:inline distT="0" distB="0" distL="0" distR="0" wp14:anchorId="2BDA13CC" wp14:editId="68363C05">
+            <wp:extent cx="4267796" cy="4544059"/>
+            <wp:effectExtent l="0" t="0" r="0" b="0"/>
+            <wp:docPr id="60" name="Imagen 60" descr="Texto&#10;&#10;Descripción generada automáticamente"/>
+            <wp:cNvGraphicFramePr>
+              <a:graphicFrameLocks xmlns:a="http://schemas.openxmlformats.org/drawingml/2006/main" noChangeAspect="1"/>
+            </wp:cNvGraphicFramePr>
+            <a:graphic xmlns:a="http://schemas.openxmlformats.org/drawingml/2006/main">
+              <a:graphicData uri="http://schemas.openxmlformats.org/drawingml/2006/picture">
+                <pic:pic xmlns:pic="http://schemas.openxmlformats.org/drawingml/2006/picture">
+                  <pic:nvPicPr>
+                    <pic:cNvPr id="60" name="Imagen 60" descr="Texto&#10;&#10;Descripción generada automáticamente"/>
+                    <pic:cNvPicPr/>
+                  </pic:nvPicPr>
+                  <pic:blipFill>
+                    <a:blip r:embed="rId63"/>
+                    <a:stretch>
+                      <a:fillRect/>
+                    </a:stretch>
+                  </pic:blipFill>
+                  <pic:spPr>
+                    <a:xfrm>
+                      <a:off x="0" y="0"/>
+                      <a:ext cx="4267796" cy="4544059"/>
+                    </a:xfrm>
+                    <a:prstGeom prst="rect">
+                      <a:avLst/>
+                    </a:prstGeom>
+                  </pic:spPr>
+                </pic:pic>
+              </a:graphicData>
+            </a:graphic>
+          </wp:inline>
+        </w:drawing>
+      </w:r>
+    </w:p>
+    <w:p/>
+    <w:p>
+      <w:r>
+        <w:t>Compilándolo y ejecutando en el Valgrind:</w:t>
+      </w:r>
+    </w:p>
+    <w:p>
+      <w:r>
+        <w:lastRenderedPageBreak/>
+        <w:drawing>
+          <wp:inline distT="0" distB="0" distL="0" distR="0" wp14:anchorId="17D27AF6" wp14:editId="48FD51D2">
+            <wp:extent cx="5943600" cy="4912360"/>
+            <wp:effectExtent l="0" t="0" r="0" b="2540"/>
+            <wp:docPr id="61" name="Imagen 61" descr="Texto&#10;&#10;Descripción generada automáticamente"/>
+            <wp:cNvGraphicFramePr>
+              <a:graphicFrameLocks xmlns:a="http://schemas.openxmlformats.org/drawingml/2006/main" noChangeAspect="1"/>
+            </wp:cNvGraphicFramePr>
+            <a:graphic xmlns:a="http://schemas.openxmlformats.org/drawingml/2006/main">
+              <a:graphicData uri="http://schemas.openxmlformats.org/drawingml/2006/picture">
+                <pic:pic xmlns:pic="http://schemas.openxmlformats.org/drawingml/2006/picture">
+                  <pic:nvPicPr>
+                    <pic:cNvPr id="61" name="Imagen 61" descr="Texto&#10;&#10;Descripción generada automáticamente"/>
+                    <pic:cNvPicPr/>
+                  </pic:nvPicPr>
+                  <pic:blipFill>
+                    <a:blip r:embed="rId64"/>
+                    <a:stretch>
+                      <a:fillRect/>
+                    </a:stretch>
+                  </pic:blipFill>
+                  <pic:spPr>
+                    <a:xfrm>
+                      <a:off x="0" y="0"/>
+                      <a:ext cx="5943600" cy="4912360"/>
+                    </a:xfrm>
+                    <a:prstGeom prst="rect">
+                      <a:avLst/>
+                    </a:prstGeom>
+                  </pic:spPr>
+                </pic:pic>
+              </a:graphicData>
+            </a:graphic>
+          </wp:inline>
+        </w:drawing>
+      </w:r>
+    </w:p>
+    <w:p/>
+    <w:p>
+      <w:r>
+        <w:t xml:space="preserve">Ya no hay fugas </w:t>
+      </w:r>
+      <w:r>
+        <w:rPr>
+          <mc:AlternateContent>
+            <mc:Choice Requires="w16se"/>
+            <mc:Fallback>
+              <w:rFonts w:ascii="Segoe UI Emoji" w:eastAsia="Segoe UI Emoji" w:hAnsi="Segoe UI Emoji" w:cs="Segoe UI Emoji"/>
+            </mc:Fallback>
+          </mc:AlternateContent>
+        </w:rPr>
+        <mc:AlternateContent>
+          <mc:Choice Requires="w16se">
+            <w16se:symEx w16se:font="Segoe UI Emoji" w16se:char="1F60A"/>
+          </mc:Choice>
+          <mc:Fallback>
+            <w:t>😊</w:t>
+          </mc:Fallback>
+        </mc:AlternateContent>
+      </w:r>
+    </w:p>
+    <w:p>
+      <w:r>
+        <w:t>Por lo menos del propio programa.</w:t>
+      </w:r>
+    </w:p>
+    <w:p/>
+    <w:p>
+      <w:r>
+        <w:t>14.</w:t>
       </w:r>
     </w:p>
     <w:p/>
@@ -3068,6 +4253,7 @@
   <w:style w:type="paragraph" w:default="1" w:styleId="Normal">
     <w:name w:val="Normal"/>
     <w:qFormat/>
+    <w:rsid w:val="00804F8C"/>
   </w:style>
   <w:style w:type="character" w:default="1" w:styleId="Fuentedeprrafopredeter">
     <w:name w:val="Default Paragraph Font"/>
@@ -3095,6 +4281,69 @@
     <w:uiPriority w:val="99"/>
     <w:semiHidden/>
     <w:unhideWhenUsed/>
+  </w:style>
+  <w:style w:type="paragraph" w:styleId="HTMLconformatoprevio">
+    <w:name w:val="HTML Preformatted"/>
+    <w:basedOn w:val="Normal"/>
+    <w:link w:val="HTMLconformatoprevioCar"/>
+    <w:uiPriority w:val="99"/>
+    <w:semiHidden/>
+    <w:unhideWhenUsed/>
+    <w:rsid w:val="00A21CE6"/>
+    <w:pPr>
+      <w:tabs>
+        <w:tab w:val="left" w:pos="916"/>
+        <w:tab w:val="left" w:pos="1832"/>
+        <w:tab w:val="left" w:pos="2748"/>
+        <w:tab w:val="left" w:pos="3664"/>
+        <w:tab w:val="left" w:pos="4580"/>
+        <w:tab w:val="left" w:pos="5496"/>
+        <w:tab w:val="left" w:pos="6412"/>
+        <w:tab w:val="left" w:pos="7328"/>
+        <w:tab w:val="left" w:pos="8244"/>
+        <w:tab w:val="left" w:pos="9160"/>
+        <w:tab w:val="left" w:pos="10076"/>
+        <w:tab w:val="left" w:pos="10992"/>
+        <w:tab w:val="left" w:pos="11908"/>
+        <w:tab w:val="left" w:pos="12824"/>
+        <w:tab w:val="left" w:pos="13740"/>
+        <w:tab w:val="left" w:pos="14656"/>
+      </w:tabs>
+      <w:spacing w:after="0" w:line="240" w:lineRule="auto"/>
+    </w:pPr>
+    <w:rPr>
+      <w:rFonts w:ascii="Courier New" w:eastAsia="Times New Roman" w:hAnsi="Courier New" w:cs="Courier New"/>
+      <w:sz w:val="20"/>
+      <w:szCs w:val="20"/>
+      <w:lang w:eastAsia="es-ES"/>
+    </w:rPr>
+  </w:style>
+  <w:style w:type="character" w:customStyle="1" w:styleId="HTMLconformatoprevioCar">
+    <w:name w:val="HTML con formato previo Car"/>
+    <w:basedOn w:val="Fuentedeprrafopredeter"/>
+    <w:link w:val="HTMLconformatoprevio"/>
+    <w:uiPriority w:val="99"/>
+    <w:semiHidden/>
+    <w:rsid w:val="00A21CE6"/>
+    <w:rPr>
+      <w:rFonts w:ascii="Courier New" w:eastAsia="Times New Roman" w:hAnsi="Courier New" w:cs="Courier New"/>
+      <w:sz w:val="20"/>
+      <w:szCs w:val="20"/>
+      <w:lang w:eastAsia="es-ES"/>
+    </w:rPr>
+  </w:style>
+  <w:style w:type="character" w:styleId="CdigoHTML">
+    <w:name w:val="HTML Code"/>
+    <w:basedOn w:val="Fuentedeprrafopredeter"/>
+    <w:uiPriority w:val="99"/>
+    <w:semiHidden/>
+    <w:unhideWhenUsed/>
+    <w:rsid w:val="00A21CE6"/>
+    <w:rPr>
+      <w:rFonts w:ascii="Courier New" w:eastAsia="Times New Roman" w:hAnsi="Courier New" w:cs="Courier New"/>
+      <w:sz w:val="20"/>
+      <w:szCs w:val="20"/>
+    </w:rPr>
   </w:style>
 </w:styles>
 </file>

</xml_diff>